<commit_message>
I CANT NO NO NOOO
</commit_message>
<xml_diff>
--- a/7 семестр/ИСИС/ЛР 2/ИСИС ЛР 2.docx
+++ b/7 семестр/ИСИС/ЛР 2/ИСИС ЛР 2.docx
@@ -999,7 +999,16 @@
         <w:rPr>
           <w:lang w:val="en-US"/>
         </w:rPr>
-        <w:t>Fast Ethernet</w:t>
+        <w:t>Fast</w:t>
+      </w:r>
+      <w:r>
+        <w:t xml:space="preserve"> </w:t>
+      </w:r>
+      <w:r>
+        <w:rPr>
+          <w:lang w:val="en-US"/>
+        </w:rPr>
+        <w:t>Ethernet</w:t>
       </w:r>
       <w:r>
         <w:t xml:space="preserve"> (рисунок 3.1).</w:t>
@@ -1129,10 +1138,7 @@
         <w:t>IP</w:t>
       </w:r>
       <w:r>
-        <w:t xml:space="preserve"> </w:t>
-      </w:r>
-      <w:r>
-        <w:t>192.168.1.10</w:t>
+        <w:t xml:space="preserve"> 192.168.1.10</w:t>
       </w:r>
       <w:r>
         <w:t xml:space="preserve">, шлюз </w:t>
@@ -1200,13 +1206,7 @@
         <w:t>:</w:t>
       </w:r>
     </w:p>
-    <w:p>
-      <w:pPr>
-        <w:rPr>
-          <w:lang w:val="en-US"/>
-        </w:rPr>
-      </w:pPr>
-    </w:p>
+    <w:p/>
     <w:p>
       <w:pPr>
         <w:pStyle w:val="af"/>
@@ -1269,6 +1269,9 @@
     <w:p>
       <w:pPr>
         <w:pStyle w:val="af"/>
+        <w:rPr>
+          <w:lang w:val="en-US"/>
+        </w:rPr>
       </w:pPr>
       <w:r>
         <w:rPr>
@@ -1367,6 +1370,9 @@
     <w:p>
       <w:pPr>
         <w:pStyle w:val="af"/>
+        <w:rPr>
+          <w:lang w:val="en-US"/>
+        </w:rPr>
       </w:pPr>
       <w:r>
         <w:rPr>
@@ -1420,6 +1426,9 @@
     <w:p>
       <w:pPr>
         <w:pStyle w:val="af"/>
+        <w:rPr>
+          <w:lang w:val="en-US"/>
+        </w:rPr>
       </w:pPr>
       <w:r>
         <w:rPr>
@@ -1483,6 +1492,9 @@
     <w:p>
       <w:pPr>
         <w:pStyle w:val="af"/>
+        <w:rPr>
+          <w:lang w:val="en-US"/>
+        </w:rPr>
       </w:pPr>
       <w:r>
         <w:rPr>
@@ -1536,6 +1548,9 @@
     <w:p>
       <w:pPr>
         <w:pStyle w:val="af"/>
+        <w:rPr>
+          <w:lang w:val="en-US"/>
+        </w:rPr>
       </w:pPr>
       <w:r>
         <w:rPr>
@@ -1561,6 +1576,9 @@
     <w:p>
       <w:pPr>
         <w:pStyle w:val="af"/>
+        <w:rPr>
+          <w:lang w:val="en-US"/>
+        </w:rPr>
       </w:pPr>
     </w:p>
     <w:p>
@@ -1588,6 +1606,9 @@
     <w:p>
       <w:pPr>
         <w:pStyle w:val="af"/>
+        <w:rPr>
+          <w:lang w:val="en-US"/>
+        </w:rPr>
       </w:pPr>
       <w:r>
         <w:rPr>
@@ -1641,6 +1662,9 @@
     <w:p>
       <w:pPr>
         <w:pStyle w:val="af"/>
+        <w:rPr>
+          <w:lang w:val="en-US"/>
+        </w:rPr>
       </w:pPr>
       <w:r>
         <w:rPr>
@@ -1704,6 +1728,9 @@
     <w:p>
       <w:pPr>
         <w:pStyle w:val="af"/>
+        <w:rPr>
+          <w:lang w:val="en-US"/>
+        </w:rPr>
       </w:pPr>
       <w:r>
         <w:rPr>
@@ -1876,30 +1903,48 @@
         <w:rPr>
           <w:lang w:val="en-US"/>
         </w:rPr>
-        <w:t>Router0(config-</w:t>
+        <w:t>Router</w:t>
+      </w:r>
+      <w:r>
+        <w:t>0(</w:t>
+      </w:r>
+      <w:r>
+        <w:rPr>
+          <w:lang w:val="en-US"/>
+        </w:rPr>
+        <w:t>config</w:t>
+      </w:r>
+      <w:r>
+        <w:t>-</w:t>
       </w:r>
       <w:proofErr w:type="gramStart"/>
       <w:r>
         <w:rPr>
           <w:lang w:val="en-US"/>
         </w:rPr>
-        <w:t>if)#</w:t>
+        <w:t>if</w:t>
+      </w:r>
+      <w:r>
+        <w:t>)#</w:t>
       </w:r>
       <w:proofErr w:type="gramEnd"/>
       <w:r>
         <w:rPr>
           <w:lang w:val="en-US"/>
         </w:rPr>
-        <w:t>no shutdown</w:t>
-      </w:r>
-    </w:p>
-    <w:p>
-      <w:pPr>
-        <w:rPr>
-          <w:lang w:val="en-US"/>
-        </w:rPr>
-      </w:pPr>
-    </w:p>
+        <w:t>no</w:t>
+      </w:r>
+      <w:r>
+        <w:t xml:space="preserve"> </w:t>
+      </w:r>
+      <w:r>
+        <w:rPr>
+          <w:lang w:val="en-US"/>
+        </w:rPr>
+        <w:t>shutdown</w:t>
+      </w:r>
+    </w:p>
+    <w:p/>
     <w:p>
       <w:r>
         <w:t xml:space="preserve">Компьютеры </w:t>
@@ -1927,50 +1972,49 @@
     <w:p>
       <w:pPr>
         <w:pStyle w:val="af"/>
+        <w:rPr>
+          <w:lang w:val="en-US"/>
+        </w:rPr>
       </w:pPr>
       <w:r>
         <w:rPr>
           <w:b/>
           <w:bCs/>
+          <w:lang w:val="en-US"/>
         </w:rPr>
         <w:t>Router0</w:t>
       </w:r>
       <w:r>
-        <w:t>(</w:t>
-      </w:r>
-      <w:proofErr w:type="spellStart"/>
-      <w:r>
-        <w:t>config</w:t>
-      </w:r>
-      <w:proofErr w:type="spellEnd"/>
-      <w:r>
-        <w:t>)#</w:t>
-      </w:r>
-      <w:r>
-        <w:t xml:space="preserve">ip </w:t>
-      </w:r>
-      <w:proofErr w:type="spellStart"/>
-      <w:r>
-        <w:t>route</w:t>
-      </w:r>
-      <w:proofErr w:type="spellEnd"/>
-      <w:r>
-        <w:t xml:space="preserve"> </w:t>
+        <w:rPr>
+          <w:lang w:val="en-US"/>
+        </w:rPr>
+        <w:t>(config)#</w:t>
+      </w:r>
+      <w:r>
+        <w:rPr>
+          <w:lang w:val="en-US"/>
+        </w:rPr>
+        <w:t xml:space="preserve">ip route </w:t>
       </w:r>
       <w:r>
         <w:rPr>
           <w:b/>
           <w:bCs/>
+          <w:lang w:val="en-US"/>
         </w:rPr>
         <w:t>22.22.22.0</w:t>
       </w:r>
       <w:r>
+        <w:rPr>
+          <w:lang w:val="en-US"/>
+        </w:rPr>
         <w:t xml:space="preserve"> 255.255.255.0 33.33.</w:t>
       </w:r>
       <w:r>
         <w:rPr>
           <w:b/>
           <w:bCs/>
+          <w:lang w:val="en-US"/>
         </w:rPr>
         <w:t>33.2</w:t>
       </w:r>
@@ -2213,14 +2257,166 @@
     </w:p>
     <w:p>
       <w:pPr>
+        <w:rPr>
+          <w:lang w:val="en-US"/>
+        </w:rPr>
+      </w:pPr>
+    </w:p>
+    <w:p>
+      <w:pPr>
+        <w:rPr>
+          <w:lang w:val="en-US"/>
+        </w:rPr>
+      </w:pPr>
+      <w:r>
+        <w:t xml:space="preserve">С помощью команды </w:t>
+      </w:r>
+      <w:r>
+        <w:rPr>
+          <w:rFonts w:ascii="Courier New" w:hAnsi="Courier New" w:cs="Courier New"/>
+          <w:sz w:val="20"/>
+          <w:szCs w:val="16"/>
+          <w:lang w:val="en-US"/>
+        </w:rPr>
+        <w:t>show</w:t>
+      </w:r>
+      <w:r>
+        <w:rPr>
+          <w:rFonts w:ascii="Courier New" w:hAnsi="Courier New" w:cs="Courier New"/>
+          <w:sz w:val="20"/>
+          <w:szCs w:val="16"/>
+        </w:rPr>
+        <w:t xml:space="preserve"> </w:t>
+      </w:r>
+      <w:proofErr w:type="spellStart"/>
+      <w:r>
+        <w:rPr>
+          <w:rFonts w:ascii="Courier New" w:hAnsi="Courier New" w:cs="Courier New"/>
+          <w:sz w:val="20"/>
+          <w:szCs w:val="16"/>
+          <w:lang w:val="en-US"/>
+        </w:rPr>
+        <w:t>ip</w:t>
+      </w:r>
+      <w:proofErr w:type="spellEnd"/>
+      <w:r>
+        <w:rPr>
+          <w:rFonts w:ascii="Courier New" w:hAnsi="Courier New" w:cs="Courier New"/>
+          <w:sz w:val="20"/>
+          <w:szCs w:val="16"/>
+        </w:rPr>
+        <w:t xml:space="preserve"> </w:t>
+      </w:r>
+      <w:r>
+        <w:rPr>
+          <w:rFonts w:ascii="Courier New" w:hAnsi="Courier New" w:cs="Courier New"/>
+          <w:sz w:val="20"/>
+          <w:szCs w:val="16"/>
+          <w:lang w:val="en-US"/>
+        </w:rPr>
+        <w:t>route</w:t>
+      </w:r>
+      <w:r>
+        <w:rPr>
+          <w:sz w:val="20"/>
+          <w:szCs w:val="16"/>
+        </w:rPr>
+        <w:t xml:space="preserve"> </w:t>
+      </w:r>
+      <w:r>
+        <w:t>было проверено на маршрутизаторах, какие сети подключены к их интерфейсам напрямую, а какие – статически (рисунок 3.3).</w:t>
+      </w:r>
+    </w:p>
+    <w:p>
+      <w:pPr>
+        <w:ind w:firstLine="0"/>
+        <w:rPr>
+          <w:lang w:val="en-US"/>
+        </w:rPr>
+      </w:pPr>
+    </w:p>
+    <w:p>
+      <w:pPr>
         <w:ind w:firstLine="0"/>
         <w:jc w:val="center"/>
       </w:pPr>
+      <w:r>
+        <w:rPr>
+          <w:noProof/>
+        </w:rPr>
+        <w:drawing>
+          <wp:inline distT="0" distB="0" distL="0" distR="0" wp14:anchorId="6C36BA5E" wp14:editId="5FF6707C">
+            <wp:extent cx="5511800" cy="952245"/>
+            <wp:effectExtent l="0" t="0" r="0" b="0"/>
+            <wp:docPr id="1922963408" name="Рисунок 1"/>
+            <wp:cNvGraphicFramePr>
+              <a:graphicFrameLocks xmlns:a="http://schemas.openxmlformats.org/drawingml/2006/main" noChangeAspect="1"/>
+            </wp:cNvGraphicFramePr>
+            <a:graphic xmlns:a="http://schemas.openxmlformats.org/drawingml/2006/main">
+              <a:graphicData uri="http://schemas.openxmlformats.org/drawingml/2006/picture">
+                <pic:pic xmlns:pic="http://schemas.openxmlformats.org/drawingml/2006/picture">
+                  <pic:nvPicPr>
+                    <pic:cNvPr id="1922963408" name=""/>
+                    <pic:cNvPicPr/>
+                  </pic:nvPicPr>
+                  <pic:blipFill>
+                    <a:blip r:embed="rId11"/>
+                    <a:stretch>
+                      <a:fillRect/>
+                    </a:stretch>
+                  </pic:blipFill>
+                  <pic:spPr>
+                    <a:xfrm>
+                      <a:off x="0" y="0"/>
+                      <a:ext cx="5547811" cy="958466"/>
+                    </a:xfrm>
+                    <a:prstGeom prst="rect">
+                      <a:avLst/>
+                    </a:prstGeom>
+                  </pic:spPr>
+                </pic:pic>
+              </a:graphicData>
+            </a:graphic>
+          </wp:inline>
+        </w:drawing>
+      </w:r>
     </w:p>
     <w:p>
       <w:pPr>
         <w:ind w:firstLine="0"/>
         <w:jc w:val="center"/>
+        <w:rPr>
+          <w:lang w:val="en-US"/>
+        </w:rPr>
+      </w:pPr>
+      <w:r>
+        <w:t xml:space="preserve">Рисунок 3.3 </w:t>
+      </w:r>
+      <w:r>
+        <w:sym w:font="Symbol" w:char="F02D"/>
+      </w:r>
+      <w:r>
+        <w:t xml:space="preserve"> Таблица маршрутизации </w:t>
+      </w:r>
+      <w:r>
+        <w:rPr>
+          <w:lang w:val="en-US"/>
+        </w:rPr>
+        <w:t>Router0</w:t>
+      </w:r>
+    </w:p>
+    <w:p>
+      <w:pPr>
+        <w:rPr>
+          <w:lang w:val="en-US"/>
+        </w:rPr>
+      </w:pPr>
+    </w:p>
+    <w:p>
+      <w:pPr>
+        <w:rPr>
+          <w:lang w:val="en-US"/>
+        </w:rPr>
       </w:pPr>
     </w:p>
     <w:p>
@@ -2267,8 +2463,8 @@
       </w:r>
     </w:p>
     <w:sectPr>
-      <w:headerReference w:type="default" r:id="rId11"/>
-      <w:headerReference w:type="first" r:id="rId12"/>
+      <w:headerReference w:type="default" r:id="rId12"/>
+      <w:headerReference w:type="first" r:id="rId13"/>
       <w:pgSz w:w="11906" w:h="16838"/>
       <w:pgMar w:top="851" w:right="567" w:bottom="851" w:left="1418" w:header="680" w:footer="680" w:gutter="0"/>
       <w:cols w:space="708"/>
@@ -6236,6 +6432,7 @@
   <w:style w:type="character" w:default="1" w:styleId="a0">
     <w:name w:val="Default Paragraph Font"/>
     <w:uiPriority w:val="1"/>
+    <w:semiHidden/>
     <w:unhideWhenUsed/>
   </w:style>
   <w:style w:type="table" w:default="1" w:styleId="a1">

</xml_diff>